<commit_message>
Update memory Map & Sequence Diagram , according to the 2 App Slot Swap Solution
</commit_message>
<xml_diff>
--- a/doc/MemoryMap.docx
+++ b/doc/MemoryMap.docx
@@ -2,17 +2,16 @@
 <file path=word/document.xml><?xml version="1.0" encoding="utf-8"?>
 <w:document xmlns:wpc="http://schemas.microsoft.com/office/word/2010/wordprocessingCanvas" xmlns:cx="http://schemas.microsoft.com/office/drawing/2014/chartex" xmlns:cx1="http://schemas.microsoft.com/office/drawing/2015/9/8/chartex" xmlns:cx2="http://schemas.microsoft.com/office/drawing/2015/10/21/chartex" xmlns:cx3="http://schemas.microsoft.com/office/drawing/2016/5/9/chartex" xmlns:cx4="http://schemas.microsoft.com/office/drawing/2016/5/10/chartex" xmlns:cx5="http://schemas.microsoft.com/office/drawing/2016/5/11/chartex" xmlns:cx6="http://schemas.microsoft.com/office/drawing/2016/5/12/chartex" xmlns:cx7="http://schemas.microsoft.com/office/drawing/2016/5/13/chartex" xmlns:cx8="http://schemas.microsoft.com/office/drawing/2016/5/14/chartex" xmlns:mc="http://schemas.openxmlformats.org/markup-compatibility/2006" xmlns:aink="http://schemas.microsoft.com/office/drawing/2016/ink" xmlns:am3d="http://schemas.microsoft.com/office/drawing/2017/model3d" xmlns:o="urn:schemas-microsoft-com:office:office" xmlns:r="http://schemas.openxmlformats.org/officeDocument/2006/relationships" xmlns:m="http://schemas.openxmlformats.org/officeDocument/2006/math" xmlns:v="urn:schemas-microsoft-com:vml" xmlns:wp14="http://schemas.microsoft.com/office/word/2010/wordprocessingDrawing" xmlns:wp="http://schemas.openxmlformats.org/drawingml/2006/wordprocessingDrawing" xmlns:w10="urn:schemas-microsoft-com:office:word" xmlns:w="http://schemas.openxmlformats.org/wordprocessingml/2006/main" xmlns:w14="http://schemas.microsoft.com/office/word/2010/wordml" xmlns:w15="http://schemas.microsoft.com/office/word/2012/wordml" xmlns:w16cid="http://schemas.microsoft.com/office/word/2016/wordml/cid" xmlns:w16se="http://schemas.microsoft.com/office/word/2015/wordml/symex" xmlns:wpg="http://schemas.microsoft.com/office/word/2010/wordprocessingGroup" xmlns:wpi="http://schemas.microsoft.com/office/word/2010/wordprocessingInk" xmlns:wne="http://schemas.microsoft.com/office/word/2006/wordml" xmlns:wps="http://schemas.microsoft.com/office/word/2010/wordprocessingShape" mc:Ignorable="w14 w15 w16se w16cid wp14">
   <w:body>
-    <w:p/>
     <w:p>
       <w:r>
         <w:rPr>
           <w:noProof/>
         </w:rPr>
         <w:drawing>
-          <wp:inline distT="0" distB="0" distL="0" distR="0" wp14:anchorId="639F22FB" wp14:editId="033FEE11">
-            <wp:extent cx="5943600" cy="4994451"/>
-            <wp:effectExtent l="0" t="0" r="0" b="0"/>
-            <wp:docPr id="2" name="Picture 2" descr="https://documents.lucidchart.com/documents/b3eaa2c4-5181-4d5e-9aad-6fa3afcaf1f9/pages/0_0?a=817&amp;x=82&amp;y=-58&amp;w=1712&amp;h=1439&amp;store=1&amp;accept=image%2F*&amp;auth=LCA%20815761ee8d32bdc532be54589e5177e66170ef8d-ts%3D1564814381"/>
+          <wp:inline distT="0" distB="0" distL="0" distR="0" wp14:anchorId="6DF47033" wp14:editId="5D539A7B">
+            <wp:extent cx="5943600" cy="5116863"/>
+            <wp:effectExtent l="0" t="0" r="0" b="7620"/>
+            <wp:docPr id="1" name="Picture 1" descr="https://documents.lucidchart.com/documents/b3eaa2c4-5181-4d5e-9aad-6fa3afcaf1f9/pages/0_0?a=1025&amp;x=84&amp;y=-65&amp;w=1662&amp;h=1430&amp;store=1&amp;accept=image%2F*&amp;auth=LCA%20dfd10a642ba5049c9b2ccc3727ab8d231f27d2cb-ts%3D1564814381"/>
             <wp:cNvGraphicFramePr>
               <a:graphicFrameLocks xmlns:a="http://schemas.openxmlformats.org/drawingml/2006/main" noChangeAspect="1"/>
             </wp:cNvGraphicFramePr>
@@ -20,7 +19,7 @@
               <a:graphicData uri="http://schemas.openxmlformats.org/drawingml/2006/picture">
                 <pic:pic xmlns:pic="http://schemas.openxmlformats.org/drawingml/2006/picture">
                   <pic:nvPicPr>
-                    <pic:cNvPr id="0" name="Picture 1" descr="https://documents.lucidchart.com/documents/b3eaa2c4-5181-4d5e-9aad-6fa3afcaf1f9/pages/0_0?a=817&amp;x=82&amp;y=-58&amp;w=1712&amp;h=1439&amp;store=1&amp;accept=image%2F*&amp;auth=LCA%20815761ee8d32bdc532be54589e5177e66170ef8d-ts%3D1564814381"/>
+                    <pic:cNvPr id="0" name="Picture 1" descr="https://documents.lucidchart.com/documents/b3eaa2c4-5181-4d5e-9aad-6fa3afcaf1f9/pages/0_0?a=1025&amp;x=84&amp;y=-65&amp;w=1662&amp;h=1430&amp;store=1&amp;accept=image%2F*&amp;auth=LCA%20dfd10a642ba5049c9b2ccc3727ab8d231f27d2cb-ts%3D1564814381"/>
                     <pic:cNvPicPr>
                       <a:picLocks noChangeAspect="1" noChangeArrowheads="1"/>
                     </pic:cNvPicPr>
@@ -41,7 +40,7 @@
                   <pic:spPr bwMode="auto">
                     <a:xfrm>
                       <a:off x="0" y="0"/>
-                      <a:ext cx="5943600" cy="4994451"/>
+                      <a:ext cx="5943600" cy="5116863"/>
                     </a:xfrm>
                     <a:prstGeom prst="rect">
                       <a:avLst/>

</xml_diff>